<commit_message>
revisao do documento de visao
</commit_message>
<xml_diff>
--- a/mangan-dr-ray-01-Vision.docx
+++ b/mangan-dr-ray-01-Vision.docx
@@ -744,9 +744,6 @@
         <w:rPr>
           <w:lang w:val="pt-BR"/>
         </w:rPr>
-        <w:pPrChange w:id="2" w:author="Marco Aurélio Souza Mangan" w:date="2015-09-18T10:48:00Z">
-          <w:pPr/>
-        </w:pPrChange>
       </w:pPr>
       <w:r>
         <w:rPr>
@@ -776,8 +773,8 @@
           <w:lang w:val="pt-BR"/>
         </w:rPr>
       </w:pPr>
-      <w:bookmarkStart w:id="3" w:name="_Toc512930906"/>
-      <w:bookmarkStart w:id="4" w:name="_Toc20715755"/>
+      <w:bookmarkStart w:id="2" w:name="_Toc512930906"/>
+      <w:bookmarkStart w:id="3" w:name="_Toc20715755"/>
       <w:r>
         <w:rPr>
           <w:lang w:val="pt-BR"/>
@@ -802,12 +799,10 @@
         </w:rPr>
         <w:t>amento</w:t>
       </w:r>
-      <w:bookmarkStart w:id="5" w:name="_GoBack"/>
       <w:bookmarkEnd w:id="0"/>
       <w:bookmarkEnd w:id="1"/>
+      <w:bookmarkEnd w:id="2"/>
       <w:bookmarkEnd w:id="3"/>
-      <w:bookmarkEnd w:id="4"/>
-      <w:bookmarkEnd w:id="5"/>
     </w:p>
     <w:p>
       <w:pPr>
@@ -908,11 +903,11 @@
           <w:lang w:val="pt-BR"/>
         </w:rPr>
       </w:pPr>
-      <w:bookmarkStart w:id="6" w:name="_Toc436203379"/>
-      <w:bookmarkStart w:id="7" w:name="_Toc452813579"/>
-      <w:bookmarkStart w:id="8" w:name="_Toc512930907"/>
-      <w:bookmarkStart w:id="9" w:name="_Toc20715756"/>
-      <w:bookmarkStart w:id="10" w:name="_Ref429124931"/>
+      <w:bookmarkStart w:id="4" w:name="_Toc436203379"/>
+      <w:bookmarkStart w:id="5" w:name="_Toc452813579"/>
+      <w:bookmarkStart w:id="6" w:name="_Toc512930907"/>
+      <w:bookmarkStart w:id="7" w:name="_Toc20715756"/>
+      <w:bookmarkStart w:id="8" w:name="_Ref429124931"/>
       <w:r>
         <w:rPr>
           <w:lang w:val="pt-BR"/>
@@ -931,11 +926,11 @@
         </w:rPr>
         <w:t>a</w:t>
       </w:r>
+      <w:bookmarkEnd w:id="4"/>
+      <w:bookmarkEnd w:id="5"/>
       <w:bookmarkEnd w:id="6"/>
       <w:bookmarkEnd w:id="7"/>
       <w:bookmarkEnd w:id="8"/>
-      <w:bookmarkEnd w:id="9"/>
-      <w:bookmarkEnd w:id="10"/>
     </w:p>
     <w:p>
       <w:pPr>
@@ -1574,12 +1569,12 @@
           <w:lang w:val="pt-BR"/>
         </w:rPr>
       </w:pPr>
-      <w:bookmarkStart w:id="11" w:name="_Toc425054392"/>
-      <w:bookmarkStart w:id="12" w:name="_Toc422186485"/>
-      <w:bookmarkStart w:id="13" w:name="_Toc436203380"/>
-      <w:bookmarkStart w:id="14" w:name="_Toc452813580"/>
-      <w:bookmarkStart w:id="15" w:name="_Toc512930908"/>
-      <w:bookmarkStart w:id="16" w:name="_Toc20715757"/>
+      <w:bookmarkStart w:id="9" w:name="_Toc425054392"/>
+      <w:bookmarkStart w:id="10" w:name="_Toc422186485"/>
+      <w:bookmarkStart w:id="11" w:name="_Toc436203380"/>
+      <w:bookmarkStart w:id="12" w:name="_Toc452813580"/>
+      <w:bookmarkStart w:id="13" w:name="_Toc512930908"/>
+      <w:bookmarkStart w:id="14" w:name="_Toc20715757"/>
     </w:p>
     <w:tbl>
       <w:tblPr>
@@ -1863,20 +1858,20 @@
           <w:lang w:val="pt-BR"/>
         </w:rPr>
       </w:pPr>
-      <w:bookmarkStart w:id="17" w:name="_Ref429124938"/>
+      <w:bookmarkStart w:id="15" w:name="_Ref429124938"/>
       <w:r>
         <w:rPr>
           <w:lang w:val="pt-BR"/>
         </w:rPr>
         <w:t>Declaração da Posição do Produto</w:t>
       </w:r>
+      <w:bookmarkEnd w:id="9"/>
+      <w:bookmarkEnd w:id="10"/>
       <w:bookmarkEnd w:id="11"/>
       <w:bookmarkEnd w:id="12"/>
       <w:bookmarkEnd w:id="13"/>
       <w:bookmarkEnd w:id="14"/>
       <w:bookmarkEnd w:id="15"/>
-      <w:bookmarkEnd w:id="16"/>
-      <w:bookmarkEnd w:id="17"/>
     </w:p>
     <w:p>
       <w:pPr>
@@ -2878,48 +2873,26 @@
                 <w:lang w:val="pt-BR"/>
               </w:rPr>
             </w:pPr>
-            <w:proofErr w:type="gramStart"/>
-            <w:r>
-              <w:rPr>
-                <w:lang w:val="pt-BR"/>
-              </w:rPr>
-              <w:t>o</w:t>
-            </w:r>
-            <w:proofErr w:type="gramEnd"/>
-            <w:r>
-              <w:rPr>
-                <w:lang w:val="pt-BR"/>
-              </w:rPr>
-              <w:t xml:space="preserve"> (</w:t>
-            </w:r>
-            <w:commentRangeStart w:id="18"/>
-            <w:commentRangeStart w:id="19"/>
+            <w:r>
+              <w:rPr>
+                <w:lang w:val="pt-BR"/>
+              </w:rPr>
+              <w:t>o (</w:t>
+            </w:r>
             <w:r>
               <w:rPr>
                 <w:lang w:val="pt-BR"/>
               </w:rPr>
               <w:t>AE</w:t>
             </w:r>
-            <w:commentRangeEnd w:id="18"/>
-            <w:r>
-              <w:rPr>
-                <w:rStyle w:val="Refdecomentrio"/>
-              </w:rPr>
-              <w:commentReference w:id="18"/>
-            </w:r>
             <w:r>
               <w:rPr>
                 <w:lang w:val="pt-BR"/>
               </w:rPr>
               <w:t>C</w:t>
             </w:r>
-            <w:commentRangeEnd w:id="19"/>
-            <w:r>
-              <w:rPr>
-                <w:rStyle w:val="Refdecomentrio"/>
-              </w:rPr>
-              <w:commentReference w:id="19"/>
-            </w:r>
+            <w:bookmarkStart w:id="16" w:name="_GoBack"/>
+            <w:bookmarkEnd w:id="16"/>
             <w:r>
               <w:rPr>
                 <w:lang w:val="pt-BR"/>
@@ -3450,21 +3423,21 @@
           <w:lang w:val="pt-BR"/>
         </w:rPr>
       </w:pPr>
-      <w:bookmarkStart w:id="20" w:name="_Toc447960005"/>
-      <w:bookmarkStart w:id="21" w:name="_Toc452813581"/>
-      <w:bookmarkStart w:id="22" w:name="_Toc512930909"/>
-      <w:bookmarkStart w:id="23" w:name="_Toc20715758"/>
-      <w:bookmarkStart w:id="24" w:name="_Toc436203381"/>
+      <w:bookmarkStart w:id="17" w:name="_Toc447960005"/>
+      <w:bookmarkStart w:id="18" w:name="_Toc452813581"/>
+      <w:bookmarkStart w:id="19" w:name="_Toc512930909"/>
+      <w:bookmarkStart w:id="20" w:name="_Toc20715758"/>
+      <w:bookmarkStart w:id="21" w:name="_Toc436203381"/>
       <w:r>
         <w:rPr>
           <w:lang w:val="pt-BR"/>
         </w:rPr>
         <w:t>Descrição dos Envolvidos</w:t>
       </w:r>
+      <w:bookmarkEnd w:id="17"/>
+      <w:bookmarkEnd w:id="18"/>
+      <w:bookmarkEnd w:id="19"/>
       <w:bookmarkEnd w:id="20"/>
-      <w:bookmarkEnd w:id="21"/>
-      <w:bookmarkEnd w:id="22"/>
-      <w:bookmarkEnd w:id="23"/>
     </w:p>
     <w:p>
       <w:pPr>
@@ -4667,28 +4640,28 @@
           <w:lang w:val="pt-BR"/>
         </w:rPr>
       </w:pPr>
-      <w:bookmarkStart w:id="25" w:name="_Toc425054386"/>
-      <w:bookmarkStart w:id="26" w:name="_Toc342757864"/>
-      <w:bookmarkStart w:id="27" w:name="_Toc346297773"/>
-      <w:bookmarkStart w:id="28" w:name="_Toc422186479"/>
-      <w:bookmarkStart w:id="29" w:name="_Toc436203384"/>
-      <w:bookmarkStart w:id="30" w:name="_Toc452813585"/>
-      <w:bookmarkStart w:id="31" w:name="_Toc512930912"/>
-      <w:bookmarkStart w:id="32" w:name="_Toc20715759"/>
+      <w:bookmarkStart w:id="22" w:name="_Toc425054386"/>
+      <w:bookmarkStart w:id="23" w:name="_Toc342757864"/>
+      <w:bookmarkStart w:id="24" w:name="_Toc346297773"/>
+      <w:bookmarkStart w:id="25" w:name="_Toc422186479"/>
+      <w:bookmarkStart w:id="26" w:name="_Toc436203384"/>
+      <w:bookmarkStart w:id="27" w:name="_Toc452813585"/>
+      <w:bookmarkStart w:id="28" w:name="_Toc512930912"/>
+      <w:bookmarkStart w:id="29" w:name="_Toc20715759"/>
       <w:r>
         <w:rPr>
           <w:lang w:val="pt-BR"/>
         </w:rPr>
         <w:t>Ambiente do Usuário</w:t>
       </w:r>
+      <w:bookmarkEnd w:id="22"/>
+      <w:bookmarkEnd w:id="23"/>
+      <w:bookmarkEnd w:id="24"/>
       <w:bookmarkEnd w:id="25"/>
       <w:bookmarkEnd w:id="26"/>
       <w:bookmarkEnd w:id="27"/>
       <w:bookmarkEnd w:id="28"/>
       <w:bookmarkEnd w:id="29"/>
-      <w:bookmarkEnd w:id="30"/>
-      <w:bookmarkEnd w:id="31"/>
-      <w:bookmarkEnd w:id="32"/>
     </w:p>
     <w:p>
       <w:pPr>
@@ -5932,11 +5905,11 @@
           <w:lang w:val="pt-BR"/>
         </w:rPr>
       </w:pPr>
-      <w:bookmarkStart w:id="33" w:name="_Toc436203387"/>
-      <w:bookmarkStart w:id="34" w:name="_Toc452813590"/>
-      <w:bookmarkStart w:id="35" w:name="_Toc512930915"/>
-      <w:bookmarkStart w:id="36" w:name="_Toc20715760"/>
-      <w:bookmarkEnd w:id="24"/>
+      <w:bookmarkStart w:id="30" w:name="_Toc436203387"/>
+      <w:bookmarkStart w:id="31" w:name="_Toc452813590"/>
+      <w:bookmarkStart w:id="32" w:name="_Toc512930915"/>
+      <w:bookmarkStart w:id="33" w:name="_Toc20715760"/>
+      <w:bookmarkEnd w:id="21"/>
       <w:r>
         <w:rPr>
           <w:lang w:val="pt-BR"/>
@@ -5955,10 +5928,10 @@
         </w:rPr>
         <w:t>o</w:t>
       </w:r>
+      <w:bookmarkEnd w:id="30"/>
+      <w:bookmarkEnd w:id="31"/>
+      <w:bookmarkEnd w:id="32"/>
       <w:bookmarkEnd w:id="33"/>
-      <w:bookmarkEnd w:id="34"/>
-      <w:bookmarkEnd w:id="35"/>
-      <w:bookmarkEnd w:id="36"/>
     </w:p>
     <w:p>
       <w:pPr>
@@ -5967,18 +5940,18 @@
           <w:lang w:val="pt-BR"/>
         </w:rPr>
       </w:pPr>
-      <w:bookmarkStart w:id="37" w:name="_Toc452813588"/>
-      <w:bookmarkStart w:id="38" w:name="_Toc512930913"/>
-      <w:bookmarkStart w:id="39" w:name="_Toc20715763"/>
+      <w:bookmarkStart w:id="34" w:name="_Toc452813588"/>
+      <w:bookmarkStart w:id="35" w:name="_Toc512930913"/>
+      <w:bookmarkStart w:id="36" w:name="_Toc20715763"/>
       <w:r>
         <w:rPr>
           <w:lang w:val="pt-BR"/>
         </w:rPr>
         <w:t>Necessidades e Características</w:t>
       </w:r>
-      <w:bookmarkEnd w:id="37"/>
-      <w:bookmarkEnd w:id="38"/>
-      <w:bookmarkEnd w:id="39"/>
+      <w:bookmarkEnd w:id="34"/>
+      <w:bookmarkEnd w:id="35"/>
+      <w:bookmarkEnd w:id="36"/>
     </w:p>
     <w:p>
       <w:pPr>
@@ -6973,10 +6946,10 @@
           <w:lang w:val="pt-BR"/>
         </w:rPr>
       </w:pPr>
-      <w:bookmarkStart w:id="40" w:name="_Toc436203408"/>
-      <w:bookmarkStart w:id="41" w:name="_Toc452813602"/>
-      <w:bookmarkStart w:id="42" w:name="_Toc512930919"/>
-      <w:bookmarkStart w:id="43" w:name="_Toc20715765"/>
+      <w:bookmarkStart w:id="37" w:name="_Toc436203408"/>
+      <w:bookmarkStart w:id="38" w:name="_Toc452813602"/>
+      <w:bookmarkStart w:id="39" w:name="_Toc512930919"/>
+      <w:bookmarkStart w:id="40" w:name="_Toc20715765"/>
       <w:r>
         <w:rPr>
           <w:lang w:val="pt-BR"/>
@@ -7007,10 +6980,10 @@
         </w:rPr>
         <w:t>Produt</w:t>
       </w:r>
+      <w:bookmarkEnd w:id="37"/>
+      <w:bookmarkEnd w:id="38"/>
+      <w:bookmarkEnd w:id="39"/>
       <w:bookmarkEnd w:id="40"/>
-      <w:bookmarkEnd w:id="41"/>
-      <w:bookmarkEnd w:id="42"/>
-      <w:bookmarkEnd w:id="43"/>
       <w:r>
         <w:rPr>
           <w:lang w:val="pt-BR"/>
@@ -7406,8 +7379,8 @@
           <w:lang w:val="pt-BR"/>
         </w:rPr>
       </w:pPr>
-      <w:bookmarkStart w:id="44" w:name="_Toc436203413"/>
-      <w:bookmarkStart w:id="45" w:name="_Toc452813607"/>
+      <w:bookmarkStart w:id="41" w:name="_Toc436203413"/>
+      <w:bookmarkStart w:id="42" w:name="_Toc452813607"/>
       <w:r>
         <w:rPr>
           <w:lang w:val="pt-BR"/>
@@ -8452,8 +8425,8 @@
         </w:rPr>
         <w:t>.]</w:t>
       </w:r>
-      <w:bookmarkEnd w:id="44"/>
-      <w:bookmarkEnd w:id="45"/>
+      <w:bookmarkEnd w:id="41"/>
+      <w:bookmarkEnd w:id="42"/>
     </w:p>
     <w:tbl>
       <w:tblPr>
@@ -8783,157 +8756,14 @@
       </w:pPr>
     </w:p>
     <w:sectPr>
-      <w:headerReference w:type="default" r:id="rId9"/>
-      <w:footerReference w:type="default" r:id="rId10"/>
+      <w:headerReference w:type="default" r:id="rId8"/>
+      <w:footerReference w:type="default" r:id="rId9"/>
       <w:pgSz w:w="12240" w:h="15840" w:code="1"/>
       <w:pgMar w:top="1440" w:right="1440" w:bottom="1440" w:left="1440" w:header="720" w:footer="720" w:gutter="0"/>
       <w:cols w:space="720"/>
     </w:sectPr>
   </w:body>
 </w:document>
-</file>
-
-<file path=word/comments.xml><?xml version="1.0" encoding="utf-8"?>
-<w:comments xmlns:wpc="http://schemas.microsoft.com/office/word/2010/wordprocessingCanvas" xmlns:mc="http://schemas.openxmlformats.org/markup-compatibility/2006" xmlns:o="urn:schemas-microsoft-com:office:office" xmlns:r="http://schemas.openxmlformats.org/officeDocument/2006/relationships" xmlns:m="http://schemas.openxmlformats.org/officeDocument/2006/math" xmlns:v="urn:schemas-microsoft-com:vml" xmlns:wp14="http://schemas.microsoft.com/office/word/2010/wordprocessingDrawing" xmlns:wp="http://schemas.openxmlformats.org/drawingml/2006/wordprocessingDrawing" xmlns:w10="urn:schemas-microsoft-com:office:word" xmlns:w="http://schemas.openxmlformats.org/wordprocessingml/2006/main" xmlns:w14="http://schemas.microsoft.com/office/word/2010/wordml" xmlns:wpg="http://schemas.microsoft.com/office/word/2010/wordprocessingGroup" xmlns:wpi="http://schemas.microsoft.com/office/word/2010/wordprocessingInk" xmlns:wne="http://schemas.microsoft.com/office/word/2006/wordml" xmlns:wps="http://schemas.microsoft.com/office/word/2010/wordprocessingShape" mc:Ignorable="w14 wp14">
-  <w:comment w:id="18" w:author="Marco Aurélio Souza Mangan" w:date="2015-09-18T09:42:00Z" w:initials="MASM">
-    <w:p>
-      <w:pPr>
-        <w:pStyle w:val="Textodecomentrio"/>
-      </w:pPr>
-      <w:r>
-        <w:rPr>
-          <w:rStyle w:val="Refdecomentrio"/>
-        </w:rPr>
-        <w:annotationRef/>
-      </w:r>
-      <w:proofErr w:type="spellStart"/>
-      <w:r>
-        <w:t>Não</w:t>
-      </w:r>
-      <w:proofErr w:type="spellEnd"/>
-      <w:r>
-        <w:t xml:space="preserve"> </w:t>
-      </w:r>
-      <w:proofErr w:type="spellStart"/>
-      <w:r>
-        <w:t>seria</w:t>
-      </w:r>
-      <w:proofErr w:type="spellEnd"/>
-      <w:r>
-        <w:t xml:space="preserve"> </w:t>
-      </w:r>
-      <w:proofErr w:type="spellStart"/>
-      <w:r>
-        <w:t>apenas</w:t>
-      </w:r>
-      <w:proofErr w:type="spellEnd"/>
-      <w:r>
-        <w:t xml:space="preserve"> </w:t>
-      </w:r>
-      <w:proofErr w:type="spellStart"/>
-      <w:r>
-        <w:t>para</w:t>
-      </w:r>
-      <w:proofErr w:type="spellEnd"/>
-      <w:r>
-        <w:t xml:space="preserve"> </w:t>
-      </w:r>
-      <w:proofErr w:type="spellStart"/>
-      <w:r>
-        <w:t>consultórios</w:t>
-      </w:r>
-      <w:proofErr w:type="spellEnd"/>
-      <w:r>
-        <w:t>?</w:t>
-      </w:r>
-    </w:p>
-  </w:comment>
-  <w:comment w:id="19" w:author="Marco Aurélio Souza Mangan" w:date="2015-09-18T10:14:00Z" w:initials="MASM">
-    <w:p>
-      <w:pPr>
-        <w:pStyle w:val="Textodecomentrio"/>
-      </w:pPr>
-      <w:r>
-        <w:rPr>
-          <w:rStyle w:val="Refdecomentrio"/>
-        </w:rPr>
-        <w:annotationRef/>
-      </w:r>
-      <w:proofErr w:type="spellStart"/>
-      <w:r>
-        <w:t>Tentei</w:t>
-      </w:r>
-      <w:proofErr w:type="spellEnd"/>
-      <w:r>
-        <w:t xml:space="preserve"> </w:t>
-      </w:r>
-      <w:proofErr w:type="spellStart"/>
-      <w:r>
-        <w:t>incluir</w:t>
-      </w:r>
-      <w:proofErr w:type="spellEnd"/>
-      <w:r>
-        <w:t xml:space="preserve"> C, </w:t>
-      </w:r>
-      <w:proofErr w:type="spellStart"/>
-      <w:r>
-        <w:t>na</w:t>
-      </w:r>
-      <w:proofErr w:type="spellEnd"/>
-      <w:r>
-        <w:t xml:space="preserve"> </w:t>
-      </w:r>
-      <w:proofErr w:type="spellStart"/>
-      <w:r>
-        <w:t>abreviatura</w:t>
-      </w:r>
-      <w:proofErr w:type="spellEnd"/>
-      <w:r>
-        <w:t xml:space="preserve">, par </w:t>
-      </w:r>
-      <w:proofErr w:type="spellStart"/>
-      <w:r>
-        <w:t>indicar</w:t>
-      </w:r>
-      <w:proofErr w:type="spellEnd"/>
-      <w:r>
-        <w:t xml:space="preserve"> </w:t>
-      </w:r>
-      <w:proofErr w:type="spellStart"/>
-      <w:r>
-        <w:t>Consultório</w:t>
-      </w:r>
-      <w:proofErr w:type="spellEnd"/>
-      <w:r>
-        <w:t xml:space="preserve">. </w:t>
-      </w:r>
-      <w:proofErr w:type="spellStart"/>
-      <w:r>
-        <w:t>Precisamos</w:t>
-      </w:r>
-      <w:proofErr w:type="spellEnd"/>
-      <w:r>
-        <w:t xml:space="preserve"> de um </w:t>
-      </w:r>
-      <w:proofErr w:type="spellStart"/>
-      <w:r>
-        <w:t>nome</w:t>
-      </w:r>
-      <w:proofErr w:type="spellEnd"/>
-      <w:r>
-        <w:t xml:space="preserve"> </w:t>
-      </w:r>
-      <w:proofErr w:type="spellStart"/>
-      <w:r>
-        <w:t>melhor</w:t>
-      </w:r>
-      <w:proofErr w:type="spellEnd"/>
-      <w:r>
-        <w:t>.</w:t>
-      </w:r>
-    </w:p>
-  </w:comment>
-</w:comments>
 </file>
 
 <file path=word/endnotes.xml><?xml version="1.0" encoding="utf-8"?>
@@ -9021,13 +8851,8 @@
           <w:r>
             <w:sym w:font="Symbol" w:char="F0D3"/>
           </w:r>
-          <w:ins w:id="48" w:author="Marco Aurélio Souza Mangan" w:date="2015-09-18T10:43:00Z">
-            <w:r>
-              <w:t xml:space="preserve"> </w:t>
-            </w:r>
-          </w:ins>
           <w:r>
-            <w:t xml:space="preserve">Mangan Ltda., </w:t>
+            <w:t xml:space="preserve"> Mangan Ltda., </w:t>
           </w:r>
           <w:r>
             <w:fldChar w:fldCharType="begin"/>
@@ -9243,18 +9068,11 @@
         </w:tcPr>
         <w:p>
           <w:r>
-            <w:t xml:space="preserve">  Data:  03</w:t>
+            <w:t xml:space="preserve">  Data:  0</w:t>
           </w:r>
-          <w:ins w:id="46" w:author="Marco Aurélio Souza Mangan" w:date="2015-09-18T10:42:00Z">
-            <w:r>
-              <w:t>4</w:t>
-            </w:r>
-          </w:ins>
-          <w:del w:id="47" w:author="Marco Aurélio Souza Mangan" w:date="2015-09-18T10:42:00Z">
-            <w:r>
-              <w:delText>/</w:delText>
-            </w:r>
-          </w:del>
+          <w:r>
+            <w:t>4/</w:t>
+          </w:r>
           <w:r>
             <w:t>SET/2015</w:t>
           </w:r>

</xml_diff>